<commit_message>
update Chapter 6 for correction of Tromolan Lynwch grammer
</commit_message>
<xml_diff>
--- a/Lynwch_Styled_DOCX/第一幕 漓诺何/1 风雪途/6 无解的运动.docx
+++ b/Lynwch_Styled_DOCX/第一幕 漓诺何/1 风雪途/6 无解的运动.docx
@@ -174,35 +174,7 @@
           <w:b/>
           <w:bCs/>
         </w:rPr>
-        <w:ruby>
-          <w:rubyPr>
-            <w:rubyAlign w:val="distributeSpace"/>
-            <w:hps w:val="10"/>
-            <w:hpsRaise w:val="18"/>
-            <w:hpsBaseText w:val="21"/>
-            <w:lid w:val="zh-CN"/>
-          </w:rubyPr>
-          <w:rt>
-            <w:r>
-              <w:rPr>
-                <w:rFonts w:ascii="TH-Ming-JP0" w:eastAsia="TH-Ming-JP0" w:hAnsi="TH-Ming-JP0" w:hint="eastAsia"/>
-                <w:b/>
-                <w:bCs/>
-              </w:rPr>
-              <w:t>Saphasia</w:t>
-            </w:r>
-          </w:rt>
-          <w:rubyBase>
-            <w:r>
-              <w:rPr>
-                <w:rFonts w:ascii="TH-Ming-JP0" w:eastAsia="TH-Ming-JP0" w:hAnsi="TH-Ming-JP0" w:hint="eastAsia"/>
-                <w:b/>
-                <w:bCs/>
-              </w:rPr>
-              <w:t>萨伐茜</w:t>
-            </w:r>
-          </w:rubyBase>
-        </w:ruby>
+        <w:fldChar w:fldCharType="begin"/>
       </w:r>
       <w:r>
         <w:rPr>
@@ -210,6 +182,74 @@
           <w:b/>
           <w:bCs/>
         </w:rPr>
+        <w:instrText>EQ \* jc2 \* "Font:TH-Ming-JP0" \* hps10 \o\ad(\s\up 9(</w:instrText>
+      </w:r>
+      <w:r>
+        <w:rPr>
+          <w:rFonts w:ascii="TH-Ming-JP0" w:eastAsia="TH-Ming-JP0" w:hAnsi="TH-Ming-JP0" w:hint="eastAsia"/>
+          <w:b/>
+          <w:bCs/>
+        </w:rPr>
+        <w:instrText>Saphasia</w:instrText>
+      </w:r>
+      <w:r>
+        <w:rPr>
+          <w:rFonts w:ascii="TH-Ming-JP0" w:eastAsia="TH-Ming-JP0" w:hAnsi="TH-Ming-JP0"/>
+          <w:b/>
+          <w:bCs/>
+        </w:rPr>
+        <w:instrText>),</w:instrText>
+      </w:r>
+      <w:proofErr w:type="gramStart"/>
+      <w:r>
+        <w:rPr>
+          <w:rFonts w:ascii="TH-Ming-JP0" w:eastAsia="TH-Ming-JP0" w:hAnsi="TH-Ming-JP0" w:hint="eastAsia"/>
+          <w:b/>
+          <w:bCs/>
+        </w:rPr>
+        <w:instrText>萨</w:instrText>
+      </w:r>
+      <w:proofErr w:type="gramEnd"/>
+      <w:r>
+        <w:rPr>
+          <w:rFonts w:ascii="TH-Ming-JP0" w:eastAsia="TH-Ming-JP0" w:hAnsi="TH-Ming-JP0" w:hint="eastAsia"/>
+          <w:b/>
+          <w:bCs/>
+        </w:rPr>
+        <w:instrText>伐</w:instrText>
+      </w:r>
+      <w:proofErr w:type="gramStart"/>
+      <w:r>
+        <w:rPr>
+          <w:rFonts w:ascii="TH-Ming-JP0" w:eastAsia="TH-Ming-JP0" w:hAnsi="TH-Ming-JP0" w:hint="eastAsia"/>
+          <w:b/>
+          <w:bCs/>
+        </w:rPr>
+        <w:instrText>茜</w:instrText>
+      </w:r>
+      <w:proofErr w:type="gramEnd"/>
+      <w:r>
+        <w:rPr>
+          <w:rFonts w:ascii="TH-Ming-JP0" w:eastAsia="TH-Ming-JP0" w:hAnsi="TH-Ming-JP0"/>
+          <w:b/>
+          <w:bCs/>
+        </w:rPr>
+        <w:instrText>)</w:instrText>
+      </w:r>
+      <w:r>
+        <w:rPr>
+          <w:rFonts w:ascii="TH-Ming-JP0" w:eastAsia="TH-Ming-JP0" w:hAnsi="TH-Ming-JP0"/>
+          <w:b/>
+          <w:bCs/>
+        </w:rPr>
+        <w:fldChar w:fldCharType="end"/>
+      </w:r>
+      <w:r>
+        <w:rPr>
+          <w:rFonts w:ascii="TH-Ming-JP0" w:eastAsia="TH-Ming-JP0" w:hAnsi="TH-Ming-JP0"/>
+          <w:b/>
+          <w:bCs/>
+        </w:rPr>
         <w:t>，</w:t>
       </w:r>
       <w:r>
@@ -244,13 +284,23 @@
         </w:rPr>
         <w:instrText>),</w:instrText>
       </w:r>
+      <w:proofErr w:type="gramStart"/>
       <w:r>
         <w:rPr>
           <w:rFonts w:ascii="TH-Ming-JP0" w:eastAsia="TH-Ming-JP0" w:hAnsi="TH-Ming-JP0" w:hint="eastAsia"/>
           <w:b/>
           <w:bCs/>
         </w:rPr>
-        <w:instrText>迹沙泉镇</w:instrText>
+        <w:instrText>迹沙泉</w:instrText>
+      </w:r>
+      <w:proofErr w:type="gramEnd"/>
+      <w:r>
+        <w:rPr>
+          <w:rFonts w:ascii="TH-Ming-JP0" w:eastAsia="TH-Ming-JP0" w:hAnsi="TH-Ming-JP0" w:hint="eastAsia"/>
+          <w:b/>
+          <w:bCs/>
+        </w:rPr>
+        <w:instrText>镇</w:instrText>
       </w:r>
       <w:r>
         <w:rPr>
@@ -297,21 +347,7 @@
         <w:rPr>
           <w:rFonts w:ascii="Bahnschrift SemiLight" w:eastAsia="华文仿宋" w:hAnsi="Bahnschrift SemiLight"/>
         </w:rPr>
-        <w:t>从</w:t>
-      </w:r>
-      <w:proofErr w:type="gramStart"/>
-      <w:r>
-        <w:rPr>
-          <w:rFonts w:ascii="Bahnschrift SemiLight" w:eastAsia="华文仿宋" w:hAnsi="Bahnschrift SemiLight"/>
-        </w:rPr>
-        <w:t>望星崖又</w:t>
-      </w:r>
-      <w:proofErr w:type="gramEnd"/>
-      <w:r>
-        <w:rPr>
-          <w:rFonts w:ascii="Bahnschrift SemiLight" w:eastAsia="华文仿宋" w:hAnsi="Bahnschrift SemiLight"/>
-        </w:rPr>
-        <w:t>被唤回到自己的身体。契约完成的一个月后，</w:t>
+        <w:t>从望星崖又被唤回到自己的身体。契约完成的一个月后，</w:t>
       </w:r>
       <w:proofErr w:type="spellStart"/>
       <w:r>
@@ -339,21 +375,7 @@
         <w:rPr>
           <w:rFonts w:ascii="Bahnschrift SemiLight" w:eastAsia="华文仿宋" w:hAnsi="Bahnschrift SemiLight"/>
         </w:rPr>
-        <w:t>精神的距离感减弱了，</w:t>
-      </w:r>
-      <w:proofErr w:type="gramStart"/>
-      <w:r>
-        <w:rPr>
-          <w:rFonts w:ascii="Bahnschrift SemiLight" w:eastAsia="华文仿宋" w:hAnsi="Bahnschrift SemiLight"/>
-        </w:rPr>
-        <w:t>望星崖的</w:t>
-      </w:r>
-      <w:proofErr w:type="gramEnd"/>
-      <w:r>
-        <w:rPr>
-          <w:rFonts w:ascii="Bahnschrift SemiLight" w:eastAsia="华文仿宋" w:hAnsi="Bahnschrift SemiLight"/>
-        </w:rPr>
-        <w:t>幻视，也逐渐变得真实。</w:t>
+        <w:t>精神的距离感减弱了，望星崖的幻视，也逐渐变得真实。</w:t>
       </w:r>
     </w:p>
     <w:p>
@@ -395,75 +417,11 @@
           <w:rFonts w:ascii="Bahnschrift SemiLight" w:eastAsia="Yu Mincho" w:hAnsi="Bahnschrift SemiLight"/>
         </w:rPr>
       </w:pPr>
-      <w:proofErr w:type="gramStart"/>
-      <w:r>
-        <w:rPr>
-          <w:rFonts w:ascii="Bahnschrift SemiLight" w:eastAsia="华文仿宋" w:hAnsi="Bahnschrift SemiLight"/>
-        </w:rPr>
-        <w:t>萨</w:t>
-      </w:r>
-      <w:proofErr w:type="gramEnd"/>
-      <w:r>
-        <w:rPr>
-          <w:rFonts w:ascii="Bahnschrift SemiLight" w:eastAsia="华文仿宋" w:hAnsi="Bahnschrift SemiLight"/>
-        </w:rPr>
-        <w:t>伐</w:t>
-      </w:r>
-      <w:proofErr w:type="gramStart"/>
-      <w:r>
-        <w:rPr>
-          <w:rFonts w:ascii="Bahnschrift SemiLight" w:eastAsia="华文仿宋" w:hAnsi="Bahnschrift SemiLight"/>
-        </w:rPr>
-        <w:t>茜</w:t>
-      </w:r>
-      <w:proofErr w:type="gramEnd"/>
-      <w:r>
-        <w:rPr>
-          <w:rFonts w:ascii="Bahnschrift SemiLight" w:eastAsia="华文仿宋" w:hAnsi="Bahnschrift SemiLight"/>
-        </w:rPr>
-        <w:t>，冬季的沙漠终究还是沙漠，身上残留的雪与</w:t>
-      </w:r>
-      <w:proofErr w:type="gramStart"/>
-      <w:r>
-        <w:rPr>
-          <w:rFonts w:ascii="Bahnschrift SemiLight" w:eastAsia="华文仿宋" w:hAnsi="Bahnschrift SemiLight"/>
-        </w:rPr>
-        <w:t>霜很快</w:t>
-      </w:r>
-      <w:proofErr w:type="gramEnd"/>
-      <w:r>
-        <w:rPr>
-          <w:rFonts w:ascii="Bahnschrift SemiLight" w:eastAsia="华文仿宋" w:hAnsi="Bahnschrift SemiLight"/>
-        </w:rPr>
-        <w:t>便消失得不见踪迹了。告别了风之界的高寒，在沙漠的边缘，绿洲如翡翠的手镯一般串联在山脚的谷地中。逐渐缩水的绿洲，不断减少的人口，</w:t>
-      </w:r>
-      <w:proofErr w:type="gramStart"/>
-      <w:r>
-        <w:rPr>
-          <w:rFonts w:ascii="Bahnschrift SemiLight" w:eastAsia="华文仿宋" w:hAnsi="Bahnschrift SemiLight"/>
-        </w:rPr>
-        <w:t>萨</w:t>
-      </w:r>
-      <w:proofErr w:type="gramEnd"/>
-      <w:r>
-        <w:rPr>
-          <w:rFonts w:ascii="Bahnschrift SemiLight" w:eastAsia="华文仿宋" w:hAnsi="Bahnschrift SemiLight"/>
-        </w:rPr>
-        <w:t>伐</w:t>
-      </w:r>
-      <w:proofErr w:type="gramStart"/>
-      <w:r>
-        <w:rPr>
-          <w:rFonts w:ascii="Bahnschrift SemiLight" w:eastAsia="华文仿宋" w:hAnsi="Bahnschrift SemiLight"/>
-        </w:rPr>
-        <w:t>茜</w:t>
-      </w:r>
-      <w:proofErr w:type="gramEnd"/>
-      <w:r>
-        <w:rPr>
-          <w:rFonts w:ascii="Bahnschrift SemiLight" w:eastAsia="华文仿宋" w:hAnsi="Bahnschrift SemiLight"/>
-        </w:rPr>
-        <w:t>的居民大部分已经搬迁到</w:t>
+      <w:r>
+        <w:rPr>
+          <w:rFonts w:ascii="Bahnschrift SemiLight" w:eastAsia="华文仿宋" w:hAnsi="Bahnschrift SemiLight"/>
+        </w:rPr>
+        <w:t>萨伐茜，冬季的沙漠终究还是沙漠，身上残留的雪与霜很快便消失得不见踪迹了。告别了风之界的高寒，在沙漠的边缘，绿洲如翡翠的手镯一般串联在山脚的谷地中。逐渐缩水的绿洲，不断减少的人口，萨伐茜的居民大部分已经搬迁到</w:t>
       </w:r>
       <w:r>
         <w:rPr>
@@ -746,21 +704,7 @@
         <w:rPr>
           <w:rFonts w:ascii="DFKai-SB" w:eastAsia="DFKai-SB" w:hAnsi="DFKai-SB"/>
         </w:rPr>
-        <w:t>...她觉得，已经能够预料到，</w:t>
-      </w:r>
-      <w:proofErr w:type="gramStart"/>
-      <w:r>
-        <w:rPr>
-          <w:rFonts w:ascii="DFKai-SB" w:eastAsia="DFKai-SB" w:hAnsi="DFKai-SB"/>
-        </w:rPr>
-        <w:t>漓诺何又是</w:t>
-      </w:r>
-      <w:proofErr w:type="gramEnd"/>
-      <w:r>
-        <w:rPr>
-          <w:rFonts w:ascii="DFKai-SB" w:eastAsia="DFKai-SB" w:hAnsi="DFKai-SB"/>
-        </w:rPr>
-        <w:t>如何在酷暑之中，迎来它的劫难的了。但这一切又必须要结束。</w:t>
+        <w:t>...她觉得，已经能够预料到，漓诺何又是如何在酷暑之中，迎来它的劫难的了。但这一切又必须要结束。</w:t>
       </w:r>
     </w:p>
     <w:p>
@@ -935,21 +879,7 @@
         <w:rPr>
           <w:rFonts w:ascii="DFKai-SB" w:eastAsia="DFKai-SB" w:hAnsi="DFKai-SB"/>
         </w:rPr>
-        <w:t>这是林枯蔓延的</w:t>
-      </w:r>
-      <w:proofErr w:type="gramStart"/>
-      <w:r>
-        <w:rPr>
-          <w:rFonts w:ascii="DFKai-SB" w:eastAsia="DFKai-SB" w:hAnsi="DFKai-SB"/>
-        </w:rPr>
-        <w:t>时候忒摩罗</w:t>
-      </w:r>
-      <w:proofErr w:type="gramEnd"/>
-      <w:r>
-        <w:rPr>
-          <w:rFonts w:ascii="DFKai-SB" w:eastAsia="DFKai-SB" w:hAnsi="DFKai-SB"/>
-        </w:rPr>
-        <w:t>的一首</w:t>
+        <w:t>这是林枯蔓延的时候忒摩罗的一首</w:t>
       </w:r>
       <w:r>
         <w:rPr>
@@ -1093,16 +1023,15 @@
           <w:sz w:val="18"/>
           <w:szCs w:val="18"/>
         </w:rPr>
-        <w:t>于</w:t>
-      </w:r>
-      <w:proofErr w:type="gramStart"/>
+        <w:t>于纸花</w:t>
+      </w:r>
       <w:r>
         <w:rPr>
           <w:rFonts w:ascii="TH-Ming-JP0" w:eastAsia="TH-Ming-JP0" w:hAnsi="TH-Ming-JP0" w:hint="eastAsia"/>
           <w:sz w:val="18"/>
           <w:szCs w:val="18"/>
         </w:rPr>
-        <w:t>纸花</w:t>
+        <w:t>彼</w:t>
       </w:r>
       <w:r>
         <w:rPr>
@@ -1110,17 +1039,8 @@
           <w:sz w:val="18"/>
           <w:szCs w:val="18"/>
         </w:rPr>
-        <w:t>彼</w:t>
-      </w:r>
-      <w:r>
-        <w:rPr>
-          <w:rFonts w:ascii="TH-Ming-JP0" w:eastAsia="TH-Ming-JP0" w:hAnsi="TH-Ming-JP0" w:hint="eastAsia"/>
-          <w:sz w:val="18"/>
-          <w:szCs w:val="18"/>
-        </w:rPr>
         <w:t>侧响起</w:t>
       </w:r>
-      <w:proofErr w:type="gramEnd"/>
       <w:r>
         <w:rPr>
           <w:rFonts w:ascii="TH-Ming-JP0" w:eastAsia="TH-Ming-JP0" w:hAnsi="TH-Ming-JP0" w:hint="eastAsia"/>
@@ -1169,16 +1089,7 @@
           <w:lang w:eastAsia="ja-JP"/>
         </w:rPr>
         <w:lastRenderedPageBreak/>
-        <w:t>t</w:t>
-      </w:r>
-      <w:r>
-        <w:rPr>
-          <w:rFonts w:ascii="Blackadder ITC" w:eastAsia="华文仿宋" w:hAnsi="Blackadder ITC"/>
-          <w:b/>
-          <w:bCs/>
-          <w:lang w:eastAsia="ja-JP"/>
-        </w:rPr>
-        <w:t>samw</w:t>
+        <w:t>tsamw</w:t>
       </w:r>
       <w:proofErr w:type="spellEnd"/>
       <w:r>
@@ -1248,16 +1159,7 @@
           <w:bCs/>
           <w:lang w:eastAsia="ja-JP"/>
         </w:rPr>
-        <w:t xml:space="preserve">, </w:t>
-      </w:r>
-      <w:r>
-        <w:rPr>
-          <w:rFonts w:ascii="Blackadder ITC" w:eastAsia="华文仿宋" w:hAnsi="Blackadder ITC"/>
-          <w:b/>
-          <w:bCs/>
-          <w:lang w:eastAsia="ja-JP"/>
-        </w:rPr>
-        <w:t xml:space="preserve">fa zo </w:t>
+        <w:t xml:space="preserve">, fa zo </w:t>
       </w:r>
       <w:proofErr w:type="spellStart"/>
       <w:r>
@@ -1308,20 +1210,31 @@
         <w:spacing w:beforeLines="50" w:before="156"/>
         <w:ind w:firstLineChars="200" w:firstLine="420"/>
         <w:rPr>
-          <w:rFonts w:ascii="Blackadder ITC" w:eastAsia="华文仿宋" w:hAnsi="Blackadder ITC" w:hint="eastAsia"/>
+          <w:rFonts w:ascii="Blackadder ITC" w:eastAsia="华文仿宋" w:hAnsi="Blackadder ITC"/>
           <w:b/>
           <w:bCs/>
           <w:lang w:eastAsia="ja-JP"/>
         </w:rPr>
       </w:pPr>
-      <w:r>
-        <w:rPr>
-          <w:rFonts w:ascii="Blackadder ITC" w:eastAsia="华文仿宋" w:hAnsi="Blackadder ITC"/>
-          <w:b/>
-          <w:bCs/>
-          <w:lang w:eastAsia="ja-JP"/>
-        </w:rPr>
-        <w:t xml:space="preserve">la </w:t>
+      <w:proofErr w:type="spellStart"/>
+      <w:r>
+        <w:rPr>
+          <w:rFonts w:ascii="Blackadder ITC" w:eastAsia="华文仿宋" w:hAnsi="Blackadder ITC"/>
+          <w:b/>
+          <w:bCs/>
+          <w:lang w:eastAsia="ja-JP"/>
+        </w:rPr>
+        <w:t>gweba</w:t>
+      </w:r>
+      <w:proofErr w:type="spellEnd"/>
+      <w:r>
+        <w:rPr>
+          <w:rFonts w:ascii="Blackadder ITC" w:eastAsia="华文仿宋" w:hAnsi="Blackadder ITC"/>
+          <w:b/>
+          <w:bCs/>
+          <w:lang w:eastAsia="ja-JP"/>
+        </w:rPr>
+        <w:t xml:space="preserve"> la </w:t>
       </w:r>
       <w:proofErr w:type="spellStart"/>
       <w:r>
@@ -1476,26 +1389,6 @@
           <w:bCs/>
           <w:lang w:eastAsia="ja-JP"/>
         </w:rPr>
-        <w:t xml:space="preserve">, </w:t>
-      </w:r>
-      <w:proofErr w:type="spellStart"/>
-      <w:r>
-        <w:rPr>
-          <w:rFonts w:ascii="Blackadder ITC" w:eastAsia="华文仿宋" w:hAnsi="Blackadder ITC"/>
-          <w:b/>
-          <w:bCs/>
-          <w:lang w:eastAsia="ja-JP"/>
-        </w:rPr>
-        <w:t>loe</w:t>
-      </w:r>
-      <w:proofErr w:type="spellEnd"/>
-      <w:r>
-        <w:rPr>
-          <w:rFonts w:ascii="Blackadder ITC" w:eastAsia="华文仿宋" w:hAnsi="Blackadder ITC"/>
-          <w:b/>
-          <w:bCs/>
-          <w:lang w:eastAsia="ja-JP"/>
-        </w:rPr>
         <w:t xml:space="preserve"> </w:t>
       </w:r>
       <w:proofErr w:type="spellStart"/>
@@ -1506,7 +1399,7 @@
           <w:bCs/>
           <w:lang w:eastAsia="ja-JP"/>
         </w:rPr>
-        <w:t>qifijiw</w:t>
+        <w:t>kxoe</w:t>
       </w:r>
       <w:proofErr w:type="spellEnd"/>
       <w:r>
@@ -1526,7 +1419,27 @@
           <w:bCs/>
           <w:lang w:eastAsia="ja-JP"/>
         </w:rPr>
-        <w:t>kxoe</w:t>
+        <w:t>naipfwe</w:t>
+      </w:r>
+      <w:proofErr w:type="spellEnd"/>
+      <w:r>
+        <w:rPr>
+          <w:rFonts w:ascii="Blackadder ITC" w:eastAsia="华文仿宋" w:hAnsi="Blackadder ITC"/>
+          <w:b/>
+          <w:bCs/>
+          <w:lang w:eastAsia="ja-JP"/>
+        </w:rPr>
+        <w:t xml:space="preserve"> zo </w:t>
+      </w:r>
+      <w:proofErr w:type="spellStart"/>
+      <w:r>
+        <w:rPr>
+          <w:rFonts w:ascii="Blackadder ITC" w:eastAsia="华文仿宋" w:hAnsi="Blackadder ITC"/>
+          <w:b/>
+          <w:bCs/>
+          <w:lang w:eastAsia="ja-JP"/>
+        </w:rPr>
+        <w:t>qijiela</w:t>
       </w:r>
       <w:proofErr w:type="spellEnd"/>
       <w:r>
@@ -1546,26 +1459,17 @@
           <w:bCs/>
           <w:lang w:eastAsia="ja-JP"/>
         </w:rPr>
-        <w:t>gweba</w:t>
-      </w:r>
-      <w:proofErr w:type="spellEnd"/>
-      <w:r>
-        <w:rPr>
-          <w:rFonts w:ascii="Blackadder ITC" w:eastAsia="华文仿宋" w:hAnsi="Blackadder ITC" w:hint="eastAsia"/>
-          <w:b/>
-          <w:bCs/>
-          <w:lang w:eastAsia="ja-JP"/>
-        </w:rPr>
-        <w:t>、</w:t>
-      </w:r>
-      <w:r>
-        <w:rPr>
-          <w:rFonts w:ascii="Blackadder ITC" w:eastAsia="华文仿宋" w:hAnsi="Blackadder ITC"/>
-          <w:b/>
-          <w:bCs/>
-          <w:lang w:eastAsia="ja-JP"/>
-        </w:rPr>
-        <w:t xml:space="preserve">zo </w:t>
+        <w:t>qano-mpn</w:t>
+      </w:r>
+      <w:proofErr w:type="spellEnd"/>
+      <w:r>
+        <w:rPr>
+          <w:rFonts w:ascii="Blackadder ITC" w:eastAsia="华文仿宋" w:hAnsi="Blackadder ITC"/>
+          <w:b/>
+          <w:bCs/>
+          <w:lang w:eastAsia="ja-JP"/>
+        </w:rPr>
+        <w:t xml:space="preserve"> </w:t>
       </w:r>
       <w:proofErr w:type="spellStart"/>
       <w:r>
@@ -1585,76 +1489,7 @@
           <w:bCs/>
           <w:lang w:eastAsia="ja-JP"/>
         </w:rPr>
-        <w:t xml:space="preserve"> </w:t>
-      </w:r>
-      <w:proofErr w:type="spellStart"/>
-      <w:r>
-        <w:rPr>
-          <w:rFonts w:ascii="Blackadder ITC" w:eastAsia="华文仿宋" w:hAnsi="Blackadder ITC"/>
-          <w:b/>
-          <w:bCs/>
-          <w:lang w:eastAsia="ja-JP"/>
-        </w:rPr>
-        <w:t>qano</w:t>
-      </w:r>
-      <w:r>
-        <w:rPr>
-          <w:rFonts w:ascii="Blackadder ITC" w:eastAsia="华文仿宋" w:hAnsi="Blackadder ITC"/>
-          <w:b/>
-          <w:bCs/>
-          <w:lang w:eastAsia="ja-JP"/>
-        </w:rPr>
-        <w:t>-mpn</w:t>
-      </w:r>
-      <w:proofErr w:type="spellEnd"/>
-      <w:r>
-        <w:rPr>
-          <w:rFonts w:ascii="Blackadder ITC" w:eastAsia="华文仿宋" w:hAnsi="Blackadder ITC"/>
-          <w:b/>
-          <w:bCs/>
-          <w:lang w:eastAsia="ja-JP"/>
-        </w:rPr>
-        <w:t xml:space="preserve"> </w:t>
-      </w:r>
-      <w:proofErr w:type="spellStart"/>
-      <w:r>
-        <w:rPr>
-          <w:rFonts w:ascii="Blackadder ITC" w:eastAsia="华文仿宋" w:hAnsi="Blackadder ITC"/>
-          <w:b/>
-          <w:bCs/>
-          <w:lang w:eastAsia="ja-JP"/>
-        </w:rPr>
-        <w:t>qijiela</w:t>
-      </w:r>
-      <w:proofErr w:type="spellEnd"/>
-      <w:r>
-        <w:rPr>
-          <w:rFonts w:ascii="Blackadder ITC" w:eastAsia="华文仿宋" w:hAnsi="Blackadder ITC"/>
-          <w:b/>
-          <w:bCs/>
-          <w:lang w:eastAsia="ja-JP"/>
-        </w:rPr>
-        <w:t xml:space="preserve"> </w:t>
-      </w:r>
-      <w:proofErr w:type="spellStart"/>
-      <w:r>
-        <w:rPr>
-          <w:rFonts w:ascii="Blackadder ITC" w:eastAsia="华文仿宋" w:hAnsi="Blackadder ITC"/>
-          <w:b/>
-          <w:bCs/>
-          <w:lang w:eastAsia="ja-JP"/>
-        </w:rPr>
-        <w:t>jifwe</w:t>
-      </w:r>
-      <w:proofErr w:type="spellEnd"/>
-      <w:r>
-        <w:rPr>
-          <w:rFonts w:ascii="Blackadder ITC" w:eastAsia="华文仿宋" w:hAnsi="Blackadder ITC"/>
-          <w:b/>
-          <w:bCs/>
-          <w:lang w:eastAsia="ja-JP"/>
-        </w:rPr>
-        <w:t xml:space="preserve">, </w:t>
+        <w:t>.</w:t>
       </w:r>
     </w:p>
     <w:p>
@@ -1665,7 +1500,7 @@
         <w:spacing w:beforeLines="50" w:before="156"/>
         <w:ind w:firstLineChars="200" w:firstLine="420"/>
         <w:rPr>
-          <w:rFonts w:ascii="Blackadder ITC" w:eastAsia="华文仿宋" w:hAnsi="Blackadder ITC" w:hint="eastAsia"/>
+          <w:rFonts w:ascii="Blackadder ITC" w:eastAsia="华文仿宋" w:hAnsi="Blackadder ITC"/>
           <w:b/>
           <w:bCs/>
           <w:lang w:eastAsia="ja-JP"/>
@@ -2310,7 +2145,7 @@
         <w:spacing w:beforeLines="50" w:before="156"/>
         <w:ind w:firstLineChars="200" w:firstLine="360"/>
         <w:rPr>
-          <w:rFonts w:ascii="TH-Ming-JP0" w:eastAsia="TH-Ming-JP0" w:hAnsi="TH-Ming-JP0" w:hint="eastAsia"/>
+          <w:rFonts w:ascii="TH-Ming-JP0" w:eastAsia="TH-Ming-JP0" w:hAnsi="TH-Ming-JP0"/>
           <w:sz w:val="18"/>
           <w:szCs w:val="18"/>
         </w:rPr>

</xml_diff>